<commit_message>
update css/bootstrap.css update index.html update prelims.html
</commit_message>
<xml_diff>
--- a/website/prelimnotes/weblec.docx
+++ b/website/prelimnotes/weblec.docx
@@ -1,6 +1,6 @@
 
 <file path=word/document.xml><?xml version="1.0" encoding="utf-8"?>
-<w:document xmlns:wpc="http://schemas.microsoft.com/office/word/2010/wordprocessingCanvas" xmlns:mc="http://schemas.openxmlformats.org/markup-compatibility/2006" xmlns:o="urn:schemas-microsoft-com:office:office" xmlns:r="http://schemas.openxmlformats.org/officeDocument/2006/relationships" xmlns:m="http://schemas.openxmlformats.org/officeDocument/2006/math" xmlns:v="urn:schemas-microsoft-com:vml" xmlns:wp14="http://schemas.microsoft.com/office/word/2010/wordprocessingDrawing" xmlns:wp="http://schemas.openxmlformats.org/drawingml/2006/wordprocessingDrawing" xmlns:w10="urn:schemas-microsoft-com:office:word" xmlns:w="http://schemas.openxmlformats.org/wordprocessingml/2006/main" xmlns:w14="http://schemas.microsoft.com/office/word/2010/wordml" xmlns:w15="http://schemas.microsoft.com/office/word/2012/wordml" xmlns:wpg="http://schemas.microsoft.com/office/word/2010/wordprocessingGroup" xmlns:wpi="http://schemas.microsoft.com/office/word/2010/wordprocessingInk" xmlns:wne="http://schemas.microsoft.com/office/word/2006/wordml" xmlns:wps="http://schemas.microsoft.com/office/word/2010/wordprocessingShape" mc:Ignorable="w14 w15 wp14">
+<w:document xmlns:wpc="http://schemas.microsoft.com/office/word/2010/wordprocessingCanvas" xmlns:cx="http://schemas.microsoft.com/office/drawing/2014/chartex" xmlns:cx1="http://schemas.microsoft.com/office/drawing/2015/9/8/chartex" xmlns:cx2="http://schemas.microsoft.com/office/drawing/2015/10/21/chartex" xmlns:cx3="http://schemas.microsoft.com/office/drawing/2016/5/9/chartex" xmlns:cx4="http://schemas.microsoft.com/office/drawing/2016/5/10/chartex" xmlns:cx5="http://schemas.microsoft.com/office/drawing/2016/5/11/chartex" xmlns:cx6="http://schemas.microsoft.com/office/drawing/2016/5/12/chartex" xmlns:cx7="http://schemas.microsoft.com/office/drawing/2016/5/13/chartex" xmlns:cx8="http://schemas.microsoft.com/office/drawing/2016/5/14/chartex" xmlns:mc="http://schemas.openxmlformats.org/markup-compatibility/2006" xmlns:aink="http://schemas.microsoft.com/office/drawing/2016/ink" xmlns:am3d="http://schemas.microsoft.com/office/drawing/2017/model3d" xmlns:o="urn:schemas-microsoft-com:office:office" xmlns:r="http://schemas.openxmlformats.org/officeDocument/2006/relationships" xmlns:m="http://schemas.openxmlformats.org/officeDocument/2006/math" xmlns:v="urn:schemas-microsoft-com:vml" xmlns:wp14="http://schemas.microsoft.com/office/word/2010/wordprocessingDrawing" xmlns:wp="http://schemas.openxmlformats.org/drawingml/2006/wordprocessingDrawing" xmlns:w10="urn:schemas-microsoft-com:office:word" xmlns:w="http://schemas.openxmlformats.org/wordprocessingml/2006/main" xmlns:w14="http://schemas.microsoft.com/office/word/2010/wordml" xmlns:w15="http://schemas.microsoft.com/office/word/2012/wordml" xmlns:w16cid="http://schemas.microsoft.com/office/word/2016/wordml/cid" xmlns:w16se="http://schemas.microsoft.com/office/word/2015/wordml/symex" xmlns:wpg="http://schemas.microsoft.com/office/word/2010/wordprocessingGroup" xmlns:wpi="http://schemas.microsoft.com/office/word/2010/wordprocessingInk" xmlns:wne="http://schemas.microsoft.com/office/word/2006/wordml" xmlns:wps="http://schemas.microsoft.com/office/word/2010/wordprocessingShape" mc:Ignorable="w14 w15 w16se w16cid wp14">
   <w:body>
     <w:p>
       <w:r>
@@ -16,20 +16,46 @@
         </w:numPr>
       </w:pPr>
       <w:r>
-        <w:t>Language used to mark up document( i.e Webpage) in the World Wide Web</w:t>
-      </w:r>
-    </w:p>
-    <w:p>
-      <w:pPr>
-        <w:pStyle w:val="ListParagraph"/>
-        <w:numPr>
-          <w:ilvl w:val="0"/>
-          <w:numId w:val="1"/>
-        </w:numPr>
-      </w:pPr>
-      <w:r>
-        <w:t>Application of SGML (language to define Markup language )</w:t>
-      </w:r>
+        <w:t xml:space="preserve">Language used to </w:t>
+      </w:r>
+      <w:proofErr w:type="spellStart"/>
+      <w:r>
+        <w:t>mark up</w:t>
+      </w:r>
+      <w:proofErr w:type="spellEnd"/>
+      <w:r>
+        <w:t xml:space="preserve"> </w:t>
+      </w:r>
+      <w:proofErr w:type="gramStart"/>
+      <w:r>
+        <w:t xml:space="preserve">document( </w:t>
+      </w:r>
+      <w:proofErr w:type="spellStart"/>
+      <w:r>
+        <w:t>i.e</w:t>
+      </w:r>
+      <w:proofErr w:type="spellEnd"/>
+      <w:proofErr w:type="gramEnd"/>
+      <w:r>
+        <w:t xml:space="preserve"> Webpage) in the World Wide Web</w:t>
+      </w:r>
+    </w:p>
+    <w:p>
+      <w:pPr>
+        <w:pStyle w:val="ListParagraph"/>
+        <w:numPr>
+          <w:ilvl w:val="0"/>
+          <w:numId w:val="1"/>
+        </w:numPr>
+      </w:pPr>
+      <w:r>
+        <w:t xml:space="preserve">Application of SGML (language to define Markup </w:t>
+      </w:r>
+      <w:proofErr w:type="gramStart"/>
+      <w:r>
+        <w:t>language )</w:t>
+      </w:r>
+      <w:proofErr w:type="gramEnd"/>
     </w:p>
     <w:p>
       <w:pPr>
@@ -149,43 +175,19 @@
         </w:numPr>
       </w:pPr>
       <w:r>
-        <w:t xml:space="preserve">Html </w:t>
-      </w:r>
-      <w:r>
-        <w:t>4.0</w:t>
-      </w:r>
-      <w:r>
-        <w:t xml:space="preserve"> (W3C recommendation Dec. 1997)</w:t>
-      </w:r>
-    </w:p>
-    <w:p>
-      <w:pPr>
-        <w:pStyle w:val="ListParagraph"/>
-        <w:numPr>
-          <w:ilvl w:val="0"/>
-          <w:numId w:val="1"/>
-        </w:numPr>
-      </w:pPr>
-      <w:r>
-        <w:t xml:space="preserve">Html </w:t>
-      </w:r>
-      <w:r>
-        <w:t>4</w:t>
-      </w:r>
-      <w:r>
-        <w:t>.</w:t>
-      </w:r>
-      <w:r>
-        <w:t>01</w:t>
-      </w:r>
-      <w:r>
-        <w:t xml:space="preserve"> (W3C recommendation </w:t>
-      </w:r>
-      <w:r>
-        <w:t>Dec. 1999</w:t>
-      </w:r>
-      <w:r>
-        <w:t>)</w:t>
+        <w:t>Html 4.0 (W3C recommendation Dec. 1997)</w:t>
+      </w:r>
+    </w:p>
+    <w:p>
+      <w:pPr>
+        <w:pStyle w:val="ListParagraph"/>
+        <w:numPr>
+          <w:ilvl w:val="0"/>
+          <w:numId w:val="1"/>
+        </w:numPr>
+      </w:pPr>
+      <w:r>
+        <w:t>Html 4.01 (W3C recommendation Dec. 1999)</w:t>
       </w:r>
     </w:p>
     <w:p>
@@ -217,6 +219,7 @@
       </w:r>
     </w:p>
     <w:p>
+      <w:bookmarkStart w:id="0" w:name="_GoBack"/>
       <w:r>
         <w:t>XML</w:t>
       </w:r>
@@ -253,10 +256,30 @@
           <w:numId w:val="1"/>
         </w:numPr>
       </w:pPr>
-      <w:r>
-        <w:t>Its to move the internet content-development community from the days of mailformed non-standard HTML markup Into the well-formed, valid world of XML</w:t>
-      </w:r>
-    </w:p>
+      <w:proofErr w:type="spellStart"/>
+      <w:r>
+        <w:t>Its</w:t>
+      </w:r>
+      <w:proofErr w:type="spellEnd"/>
+      <w:r>
+        <w:t xml:space="preserve"> to move the internet content-development community from the days of </w:t>
+      </w:r>
+      <w:r>
+        <w:t>mail formed</w:t>
+      </w:r>
+      <w:r>
+        <w:t xml:space="preserve"> non-standard HTML markup </w:t>
+      </w:r>
+      <w:proofErr w:type="gramStart"/>
+      <w:r>
+        <w:t>Into</w:t>
+      </w:r>
+      <w:proofErr w:type="gramEnd"/>
+      <w:r>
+        <w:t xml:space="preserve"> the well-formed, valid world of XML</w:t>
+      </w:r>
+    </w:p>
+    <w:bookmarkEnd w:id="0"/>
     <w:p/>
     <w:p>
       <w:r>
@@ -285,7 +308,15 @@
       </w:pPr>
       <w:r>
         <w:lastRenderedPageBreak/>
-        <w:t>Work on HTML 5 was initially undertaken by the WHATWG ( led by Apple, Mozilla and opera) in 2004, with the W3C signifying interest to participate in the effort in 2006 the first incorporated the first draft of HTML5 was published in 2008 (edited by Ian Hickson)</w:t>
+        <w:t xml:space="preserve">Work on HTML 5 was initially undertaken by the WHATWG </w:t>
+      </w:r>
+      <w:proofErr w:type="gramStart"/>
+      <w:r>
+        <w:t>( led</w:t>
+      </w:r>
+      <w:proofErr w:type="gramEnd"/>
+      <w:r>
+        <w:t xml:space="preserve"> by Apple, Mozilla and opera) in 2004, with the W3C signifying interest to participate in the effort in 2006 the first incorporated the first draft of HTML5 was published in 2008 (edited by Ian Hickson)</w:t>
       </w:r>
     </w:p>
     <w:p>
@@ -316,10 +347,7 @@
         <w:t>HTML55.2 (W3C recommendation Dec. 2017)</w:t>
       </w:r>
     </w:p>
-    <w:p>
-      <w:bookmarkStart w:id="0" w:name="_GoBack"/>
-      <w:bookmarkEnd w:id="0"/>
-    </w:p>
+    <w:p/>
     <w:sectPr>
       <w:pgSz w:w="12240" w:h="15840"/>
       <w:pgMar w:top="1440" w:right="1440" w:bottom="1440" w:left="1440" w:header="720" w:footer="720" w:gutter="0"/>
@@ -331,8 +359,8 @@
 </file>
 
 <file path=word/numbering.xml><?xml version="1.0" encoding="utf-8"?>
-<w:numbering xmlns:wpc="http://schemas.microsoft.com/office/word/2010/wordprocessingCanvas" xmlns:mc="http://schemas.openxmlformats.org/markup-compatibility/2006" xmlns:o="urn:schemas-microsoft-com:office:office" xmlns:r="http://schemas.openxmlformats.org/officeDocument/2006/relationships" xmlns:m="http://schemas.openxmlformats.org/officeDocument/2006/math" xmlns:v="urn:schemas-microsoft-com:vml" xmlns:wp14="http://schemas.microsoft.com/office/word/2010/wordprocessingDrawing" xmlns:wp="http://schemas.openxmlformats.org/drawingml/2006/wordprocessingDrawing" xmlns:w10="urn:schemas-microsoft-com:office:word" xmlns:w="http://schemas.openxmlformats.org/wordprocessingml/2006/main" xmlns:w14="http://schemas.microsoft.com/office/word/2010/wordml" xmlns:w15="http://schemas.microsoft.com/office/word/2012/wordml" xmlns:wpg="http://schemas.microsoft.com/office/word/2010/wordprocessingGroup" xmlns:wpi="http://schemas.microsoft.com/office/word/2010/wordprocessingInk" xmlns:wne="http://schemas.microsoft.com/office/word/2006/wordml" xmlns:wps="http://schemas.microsoft.com/office/word/2010/wordprocessingShape" mc:Ignorable="w14 w15 wp14">
-  <w:abstractNum w:abstractNumId="0">
+<w:numbering xmlns:wpc="http://schemas.microsoft.com/office/word/2010/wordprocessingCanvas" xmlns:cx="http://schemas.microsoft.com/office/drawing/2014/chartex" xmlns:cx1="http://schemas.microsoft.com/office/drawing/2015/9/8/chartex" xmlns:cx2="http://schemas.microsoft.com/office/drawing/2015/10/21/chartex" xmlns:cx3="http://schemas.microsoft.com/office/drawing/2016/5/9/chartex" xmlns:cx4="http://schemas.microsoft.com/office/drawing/2016/5/10/chartex" xmlns:cx5="http://schemas.microsoft.com/office/drawing/2016/5/11/chartex" xmlns:cx6="http://schemas.microsoft.com/office/drawing/2016/5/12/chartex" xmlns:cx7="http://schemas.microsoft.com/office/drawing/2016/5/13/chartex" xmlns:cx8="http://schemas.microsoft.com/office/drawing/2016/5/14/chartex" xmlns:mc="http://schemas.openxmlformats.org/markup-compatibility/2006" xmlns:aink="http://schemas.microsoft.com/office/drawing/2016/ink" xmlns:am3d="http://schemas.microsoft.com/office/drawing/2017/model3d" xmlns:o="urn:schemas-microsoft-com:office:office" xmlns:r="http://schemas.openxmlformats.org/officeDocument/2006/relationships" xmlns:m="http://schemas.openxmlformats.org/officeDocument/2006/math" xmlns:v="urn:schemas-microsoft-com:vml" xmlns:wp14="http://schemas.microsoft.com/office/word/2010/wordprocessingDrawing" xmlns:wp="http://schemas.openxmlformats.org/drawingml/2006/wordprocessingDrawing" xmlns:w10="urn:schemas-microsoft-com:office:word" xmlns:w="http://schemas.openxmlformats.org/wordprocessingml/2006/main" xmlns:w14="http://schemas.microsoft.com/office/word/2010/wordml" xmlns:w15="http://schemas.microsoft.com/office/word/2012/wordml" xmlns:w16cid="http://schemas.microsoft.com/office/word/2016/wordml/cid" xmlns:w16se="http://schemas.microsoft.com/office/word/2015/wordml/symex" xmlns:wpg="http://schemas.microsoft.com/office/word/2010/wordprocessingGroup" xmlns:wpi="http://schemas.microsoft.com/office/word/2010/wordprocessingInk" xmlns:wne="http://schemas.microsoft.com/office/word/2006/wordml" xmlns:wps="http://schemas.microsoft.com/office/word/2010/wordprocessingShape" mc:Ignorable="w14 w15 w16se w16cid wp14">
+  <w:abstractNum w:abstractNumId="0" w15:restartNumberingAfterBreak="0">
     <w:nsid w:val="14A07477"/>
     <w:multiLevelType w:val="hybridMultilevel"/>
     <w:tmpl w:val="1E56466C"/>
@@ -451,7 +479,7 @@
 </file>
 
 <file path=word/styles.xml><?xml version="1.0" encoding="utf-8"?>
-<w:styles xmlns:mc="http://schemas.openxmlformats.org/markup-compatibility/2006" xmlns:r="http://schemas.openxmlformats.org/officeDocument/2006/relationships" xmlns:w="http://schemas.openxmlformats.org/wordprocessingml/2006/main" xmlns:w14="http://schemas.microsoft.com/office/word/2010/wordml" xmlns:w15="http://schemas.microsoft.com/office/word/2012/wordml" mc:Ignorable="w14 w15">
+<w:styles xmlns:mc="http://schemas.openxmlformats.org/markup-compatibility/2006" xmlns:r="http://schemas.openxmlformats.org/officeDocument/2006/relationships" xmlns:w="http://schemas.openxmlformats.org/wordprocessingml/2006/main" xmlns:w14="http://schemas.microsoft.com/office/word/2010/wordml" xmlns:w15="http://schemas.microsoft.com/office/word/2012/wordml" xmlns:w16cid="http://schemas.microsoft.com/office/word/2016/wordml/cid" xmlns:w16se="http://schemas.microsoft.com/office/word/2015/wordml/symex" mc:Ignorable="w14 w15 w16se w16cid">
   <w:docDefaults>
     <w:rPrDefault>
       <w:rPr>
@@ -467,7 +495,7 @@
       </w:pPr>
     </w:pPrDefault>
   </w:docDefaults>
-  <w:latentStyles w:defLockedState="0" w:defUIPriority="99" w:defSemiHidden="0" w:defUnhideWhenUsed="0" w:defQFormat="0" w:count="371">
+  <w:latentStyles w:defLockedState="0" w:defUIPriority="99" w:defSemiHidden="0" w:defUnhideWhenUsed="0" w:defQFormat="0" w:count="375">
     <w:lsdException w:name="Normal" w:uiPriority="0" w:qFormat="1"/>
     <w:lsdException w:name="heading 1" w:uiPriority="9" w:qFormat="1"/>
     <w:lsdException w:name="heading 2" w:semiHidden="1" w:uiPriority="9" w:unhideWhenUsed="1" w:qFormat="1"/>
@@ -573,7 +601,6 @@
     <w:lsdException w:name="HTML Sample" w:semiHidden="1" w:unhideWhenUsed="1"/>
     <w:lsdException w:name="HTML Typewriter" w:semiHidden="1" w:unhideWhenUsed="1"/>
     <w:lsdException w:name="HTML Variable" w:semiHidden="1" w:unhideWhenUsed="1"/>
-    <w:lsdException w:name="Normal Table" w:semiHidden="1" w:unhideWhenUsed="1"/>
     <w:lsdException w:name="annotation subject" w:semiHidden="1" w:unhideWhenUsed="1"/>
     <w:lsdException w:name="No List" w:semiHidden="1" w:unhideWhenUsed="1"/>
     <w:lsdException w:name="Outline List 1" w:semiHidden="1" w:unhideWhenUsed="1"/>
@@ -617,10 +644,8 @@
     <w:lsdException w:name="Table Elegant" w:semiHidden="1" w:unhideWhenUsed="1"/>
     <w:lsdException w:name="Table Professional" w:semiHidden="1" w:unhideWhenUsed="1"/>
     <w:lsdException w:name="Table Subtle 1" w:semiHidden="1" w:unhideWhenUsed="1"/>
-    <w:lsdException w:name="Table Subtle 2" w:semiHidden="1" w:unhideWhenUsed="1"/>
     <w:lsdException w:name="Table Web 1" w:semiHidden="1" w:unhideWhenUsed="1"/>
     <w:lsdException w:name="Table Web 2" w:semiHidden="1" w:unhideWhenUsed="1"/>
-    <w:lsdException w:name="Table Web 3" w:semiHidden="1" w:unhideWhenUsed="1"/>
     <w:lsdException w:name="Balloon Text" w:semiHidden="1" w:unhideWhenUsed="1"/>
     <w:lsdException w:name="Table Grid" w:uiPriority="39"/>
     <w:lsdException w:name="Table Theme" w:semiHidden="1" w:unhideWhenUsed="1"/>
@@ -839,6 +864,10 @@
     <w:lsdException w:name="List Table 5 Dark Accent 6" w:uiPriority="50"/>
     <w:lsdException w:name="List Table 6 Colorful Accent 6" w:uiPriority="51"/>
     <w:lsdException w:name="List Table 7 Colorful Accent 6" w:uiPriority="52"/>
+    <w:lsdException w:name="Mention" w:semiHidden="1" w:unhideWhenUsed="1"/>
+    <w:lsdException w:name="Smart Hyperlink" w:semiHidden="1" w:unhideWhenUsed="1"/>
+    <w:lsdException w:name="Hashtag" w:semiHidden="1" w:unhideWhenUsed="1"/>
+    <w:lsdException w:name="Unresolved Mention" w:semiHidden="1" w:unhideWhenUsed="1"/>
   </w:latentStyles>
   <w:style w:type="paragraph" w:default="1" w:styleId="Normal">
     <w:name w:val="Normal"/>

</xml_diff>